<commit_message>
Atualização dos casos de uso do APP e do doc de requisitos conforme reunião com o Breno na mesma data; Primeira versão dos casos de uso das estações;
</commit_message>
<xml_diff>
--- a/DOCS/Documento de Requisitos.docx
+++ b/DOCS/Documento de Requisitos.docx
@@ -8,18 +8,7 @@
         <w:jc w:val="center"/>
       </w:pPr>
       <w:r>
-        <w:t>R</w:t>
-      </w:r>
-      <w:bookmarkStart w:id="0" w:name="_GoBack"/>
-      <w:bookmarkEnd w:id="0"/>
-      <w:r>
-        <w:t xml:space="preserve">equisitos </w:t>
-      </w:r>
-      <w:r>
-        <w:t>F</w:t>
-      </w:r>
-      <w:r>
-        <w:t>uncionais</w:t>
+        <w:t>Requisitos Funcionais</w:t>
       </w:r>
     </w:p>
     <w:p/>
@@ -139,7 +128,13 @@
           </w:tcPr>
           <w:p>
             <w:r>
-              <w:t>A estação deverá aferir dados dos sensores:</w:t>
+              <w:t xml:space="preserve">A estação </w:t>
+            </w:r>
+            <w:r>
+              <w:t xml:space="preserve">fixa </w:t>
+            </w:r>
+            <w:r>
+              <w:t>deverá aferir dados dos sensores:</w:t>
             </w:r>
           </w:p>
           <w:p>
@@ -151,10 +146,7 @@
               </w:numPr>
             </w:pPr>
             <w:r>
-              <w:t>F</w:t>
-            </w:r>
-            <w:r>
-              <w:t>luxo de água</w:t>
+              <w:t>Fluxo de água</w:t>
             </w:r>
           </w:p>
           <w:p>
@@ -264,7 +256,13 @@
           </w:tcPr>
           <w:p>
             <w:r>
-              <w:t>A estação deverá aferir dados dos sensores:</w:t>
+              <w:t xml:space="preserve">A estação </w:t>
+            </w:r>
+            <w:r>
+              <w:t xml:space="preserve">móvel </w:t>
+            </w:r>
+            <w:r>
+              <w:t>deverá aferir dados dos sensores:</w:t>
             </w:r>
           </w:p>
           <w:p>
@@ -410,13 +408,7 @@
           </w:tcPr>
           <w:p>
             <w:r>
-              <w:t>Estação Fixa</w:t>
-            </w:r>
-            <w:r>
-              <w:t xml:space="preserve">, </w:t>
-            </w:r>
-            <w:r>
-              <w:t>Estação Móvel</w:t>
+              <w:t>Estação Fixa, Estação Móvel</w:t>
             </w:r>
           </w:p>
         </w:tc>
@@ -531,13 +523,14 @@
             <w:tcW w:w="3088" w:type="dxa"/>
           </w:tcPr>
           <w:p/>
-        </w:tc>
-        <w:tc>
-          <w:tcPr>
-            <w:tcW w:w="3088" w:type="dxa"/>
-          </w:tcPr>
           <w:p/>
         </w:tc>
+        <w:tc>
+          <w:tcPr>
+            <w:tcW w:w="3088" w:type="dxa"/>
+          </w:tcPr>
+          <w:p/>
+        </w:tc>
       </w:tr>
       <w:tr>
         <w:trPr>
@@ -587,6 +580,7 @@
           </w:tcPr>
           <w:p>
             <w:r>
+              <w:lastRenderedPageBreak/>
               <w:t>RF00</w:t>
             </w:r>
             <w:r>
@@ -600,35 +594,280 @@
           </w:tcPr>
           <w:p>
             <w:r>
-              <w:t xml:space="preserve">Todas as medições deverão acontecer sempre em um </w:t>
-            </w:r>
-            <w:r>
-              <w:lastRenderedPageBreak/>
-              <w:t>intervalo de tempo pré-determinado pelo usuário</w:t>
+              <w:t>Todas as medições deverão acontecer sempre em um intervalo de tempo pré-determinado pelo usuário</w:t>
+            </w:r>
+            <w:r>
+              <w:t xml:space="preserve"> via aplicativo</w:t>
+            </w:r>
+            <w:r>
+              <w:t>.</w:t>
+            </w:r>
+          </w:p>
+        </w:tc>
+        <w:tc>
+          <w:tcPr>
+            <w:tcW w:w="3088" w:type="dxa"/>
+          </w:tcPr>
+          <w:p>
+            <w:r>
+              <w:t>Estação móvel, Estação fixa, Aplicativo, WS</w:t>
+            </w:r>
+          </w:p>
+        </w:tc>
+      </w:tr>
+      <w:tr>
+        <w:trPr>
+          <w:trHeight w:val="244"/>
+        </w:trPr>
+        <w:tc>
+          <w:tcPr>
+            <w:tcW w:w="3086" w:type="dxa"/>
+          </w:tcPr>
+          <w:p>
+            <w:r>
+              <w:t>RF014</w:t>
+            </w:r>
+          </w:p>
+        </w:tc>
+        <w:tc>
+          <w:tcPr>
+            <w:tcW w:w="3088" w:type="dxa"/>
+          </w:tcPr>
+          <w:p>
+            <w:r>
+              <w:t>O usuário deve ser capaz de selecionar uma estação em uma lista para acessar as configurações da estação.</w:t>
+            </w:r>
+          </w:p>
+        </w:tc>
+        <w:tc>
+          <w:tcPr>
+            <w:tcW w:w="3088" w:type="dxa"/>
+          </w:tcPr>
+          <w:p>
+            <w:r>
+              <w:t>Aplicativo</w:t>
+            </w:r>
+          </w:p>
+        </w:tc>
+      </w:tr>
+      <w:tr>
+        <w:trPr>
+          <w:trHeight w:val="244"/>
+        </w:trPr>
+        <w:tc>
+          <w:tcPr>
+            <w:tcW w:w="3086" w:type="dxa"/>
+          </w:tcPr>
+          <w:p>
+            <w:bookmarkStart w:id="0" w:name="_GoBack"/>
+            <w:r>
+              <w:t>RF01</w:t>
+            </w:r>
+            <w:r>
+              <w:t>5</w:t>
+            </w:r>
+          </w:p>
+        </w:tc>
+        <w:tc>
+          <w:tcPr>
+            <w:tcW w:w="3088" w:type="dxa"/>
+          </w:tcPr>
+          <w:p>
+            <w:r>
+              <w:t>O usuário deve ser capaz de selecionar um sensor em uma lista para acessar as suas configurações.</w:t>
+            </w:r>
+          </w:p>
+        </w:tc>
+        <w:tc>
+          <w:tcPr>
+            <w:tcW w:w="3088" w:type="dxa"/>
+          </w:tcPr>
+          <w:p>
+            <w:r>
+              <w:t>Aplicativo</w:t>
+            </w:r>
+          </w:p>
+        </w:tc>
+      </w:tr>
+      <w:bookmarkEnd w:id="0"/>
+      <w:tr>
+        <w:trPr>
+          <w:trHeight w:val="244"/>
+        </w:trPr>
+        <w:tc>
+          <w:tcPr>
+            <w:tcW w:w="3086" w:type="dxa"/>
+          </w:tcPr>
+          <w:p>
+            <w:r>
+              <w:t>RF01</w:t>
+            </w:r>
+            <w:r>
+              <w:t>6</w:t>
+            </w:r>
+          </w:p>
+        </w:tc>
+        <w:tc>
+          <w:tcPr>
+            <w:tcW w:w="3088" w:type="dxa"/>
+          </w:tcPr>
+          <w:p>
+            <w:r>
+              <w:t xml:space="preserve">O usuário deve ser capaz de </w:t>
+            </w:r>
+            <w:r>
+              <w:t>configurar</w:t>
+            </w:r>
+            <w:r>
+              <w:t xml:space="preserve">, individualmente, </w:t>
+            </w:r>
+            <w:r>
+              <w:t xml:space="preserve">o intervalo entre as medições de </w:t>
+            </w:r>
+            <w:r>
+              <w:t>cada um dos sensores das estações via aplicativo.</w:t>
+            </w:r>
+          </w:p>
+        </w:tc>
+        <w:tc>
+          <w:tcPr>
+            <w:tcW w:w="3088" w:type="dxa"/>
+          </w:tcPr>
+          <w:p>
+            <w:r>
+              <w:t>Aplicativo</w:t>
+            </w:r>
+          </w:p>
+        </w:tc>
+      </w:tr>
+      <w:tr>
+        <w:trPr>
+          <w:trHeight w:val="259"/>
+        </w:trPr>
+        <w:tc>
+          <w:tcPr>
+            <w:tcW w:w="3086" w:type="dxa"/>
+          </w:tcPr>
+          <w:p>
+            <w:r>
+              <w:t>RF009</w:t>
+            </w:r>
+          </w:p>
+        </w:tc>
+        <w:tc>
+          <w:tcPr>
+            <w:tcW w:w="3088" w:type="dxa"/>
+          </w:tcPr>
+          <w:p>
+            <w:r>
+              <w:t>O usuário deve ser capaz de ligar e desligar</w:t>
             </w:r>
             <w:r>
               <w:t xml:space="preserve"> </w:t>
             </w:r>
             <w:r>
-              <w:t>via aplicativo</w:t>
-            </w:r>
-            <w:r>
-              <w:t>.</w:t>
-            </w:r>
-          </w:p>
-        </w:tc>
-        <w:tc>
-          <w:tcPr>
-            <w:tcW w:w="3088" w:type="dxa"/>
-          </w:tcPr>
-          <w:p>
-            <w:r>
-              <w:lastRenderedPageBreak/>
-              <w:t>Estação móvel, Estação fixa</w:t>
-            </w:r>
-            <w:r>
-              <w:t xml:space="preserve">, </w:t>
-            </w:r>
+              <w:t>as estações via aplicativo.</w:t>
+            </w:r>
+          </w:p>
+        </w:tc>
+        <w:tc>
+          <w:tcPr>
+            <w:tcW w:w="3088" w:type="dxa"/>
+          </w:tcPr>
+          <w:p>
+            <w:r>
+              <w:t>Estação móvel, Estação fixa, Aplicativo, WS</w:t>
+            </w:r>
+          </w:p>
+        </w:tc>
+      </w:tr>
+      <w:tr>
+        <w:trPr>
+          <w:trHeight w:val="259"/>
+        </w:trPr>
+        <w:tc>
+          <w:tcPr>
+            <w:tcW w:w="3086" w:type="dxa"/>
+          </w:tcPr>
+          <w:p>
+            <w:r>
+              <w:t>RF010</w:t>
+            </w:r>
+          </w:p>
+        </w:tc>
+        <w:tc>
+          <w:tcPr>
+            <w:tcW w:w="3088" w:type="dxa"/>
+          </w:tcPr>
+          <w:p>
+            <w:r>
+              <w:t>O usuário deve ser capaz de ligar e desligar, individualmente, cada um dos sensores das estações via aplicativo.</w:t>
+            </w:r>
+          </w:p>
+        </w:tc>
+        <w:tc>
+          <w:tcPr>
+            <w:tcW w:w="3088" w:type="dxa"/>
+          </w:tcPr>
+          <w:p>
+            <w:r>
+              <w:t>Estação móvel, Estação fixa, Aplicativo, WS</w:t>
+            </w:r>
+          </w:p>
+        </w:tc>
+      </w:tr>
+      <w:tr>
+        <w:trPr>
+          <w:trHeight w:val="259"/>
+        </w:trPr>
+        <w:tc>
+          <w:tcPr>
+            <w:tcW w:w="3086" w:type="dxa"/>
+          </w:tcPr>
+          <w:p/>
+        </w:tc>
+        <w:tc>
+          <w:tcPr>
+            <w:tcW w:w="3088" w:type="dxa"/>
+          </w:tcPr>
+          <w:p/>
+        </w:tc>
+        <w:tc>
+          <w:tcPr>
+            <w:tcW w:w="3088" w:type="dxa"/>
+          </w:tcPr>
+          <w:p/>
+        </w:tc>
+      </w:tr>
+      <w:tr>
+        <w:trPr>
+          <w:trHeight w:val="259"/>
+        </w:trPr>
+        <w:tc>
+          <w:tcPr>
+            <w:tcW w:w="3086" w:type="dxa"/>
+          </w:tcPr>
+          <w:p>
+            <w:r>
+              <w:t>RF011</w:t>
+            </w:r>
+          </w:p>
+        </w:tc>
+        <w:tc>
+          <w:tcPr>
+            <w:tcW w:w="3088" w:type="dxa"/>
+          </w:tcPr>
+          <w:p>
+            <w:r>
+              <w:t>O aplicativo deve permitir a visualização do histórico dos dados em formato tabular, filtrados por estação e intervalo de data e hora.</w:t>
+            </w:r>
+          </w:p>
+        </w:tc>
+        <w:tc>
+          <w:tcPr>
+            <w:tcW w:w="3088" w:type="dxa"/>
+          </w:tcPr>
+          <w:p>
             <w:r>
               <w:t>Aplicativo, WS</w:t>
             </w:r>
@@ -642,45 +881,33 @@
         <w:tc>
           <w:tcPr>
             <w:tcW w:w="3086" w:type="dxa"/>
-          </w:tcPr>
-          <w:p>
-            <w:r>
-              <w:t>RF00</w:t>
-            </w:r>
-            <w:r>
-              <w:t>9</w:t>
-            </w:r>
-          </w:p>
-        </w:tc>
-        <w:tc>
-          <w:tcPr>
-            <w:tcW w:w="3088" w:type="dxa"/>
-          </w:tcPr>
-          <w:p>
-            <w:r>
-              <w:t>O us</w:t>
-            </w:r>
-            <w:r>
-              <w:t>u</w:t>
-            </w:r>
-            <w:r>
-              <w:t>ário deve ser capaz de ligar e desligar as estações</w:t>
-            </w:r>
-            <w:r>
-              <w:t xml:space="preserve"> via aplicativo.</w:t>
-            </w:r>
-          </w:p>
-        </w:tc>
-        <w:tc>
-          <w:tcPr>
-            <w:tcW w:w="3088" w:type="dxa"/>
-          </w:tcPr>
-          <w:p>
-            <w:r>
-              <w:t>Estação móvel</w:t>
-            </w:r>
-            <w:r>
-              <w:t>, Estação fixa, Aplicativo, WS</w:t>
+            <w:shd w:val="clear" w:color="auto" w:fill="8BE559"/>
+          </w:tcPr>
+          <w:p>
+            <w:r>
+              <w:t>RF012 (Opcional)</w:t>
+            </w:r>
+          </w:p>
+        </w:tc>
+        <w:tc>
+          <w:tcPr>
+            <w:tcW w:w="3088" w:type="dxa"/>
+            <w:shd w:val="clear" w:color="auto" w:fill="8BE559"/>
+          </w:tcPr>
+          <w:p>
+            <w:r>
+              <w:t>O aplicativo deve permitir a visualização do histórico dos dados em formato de gráfico, filtrados por estação e intervalo de data e hora.</w:t>
+            </w:r>
+          </w:p>
+        </w:tc>
+        <w:tc>
+          <w:tcPr>
+            <w:tcW w:w="3088" w:type="dxa"/>
+            <w:shd w:val="clear" w:color="auto" w:fill="8BE559"/>
+          </w:tcPr>
+          <w:p>
+            <w:r>
+              <w:t>Aplicativo, WS</w:t>
             </w:r>
           </w:p>
         </w:tc>
@@ -695,45 +922,27 @@
           </w:tcPr>
           <w:p>
             <w:r>
-              <w:t>RF010</w:t>
-            </w:r>
-          </w:p>
-        </w:tc>
-        <w:tc>
-          <w:tcPr>
-            <w:tcW w:w="3088" w:type="dxa"/>
-          </w:tcPr>
-          <w:p>
-            <w:r>
-              <w:t>O usuário deve ser capaz de ligar e desligar</w:t>
-            </w:r>
-            <w:r>
-              <w:t>, ind</w:t>
-            </w:r>
-            <w:r>
-              <w:t>i</w:t>
-            </w:r>
-            <w:r>
-              <w:t>vidualmente,</w:t>
-            </w:r>
-            <w:r>
-              <w:t xml:space="preserve"> </w:t>
-            </w:r>
-            <w:r>
-              <w:t>cada um dos sensores das</w:t>
-            </w:r>
-            <w:r>
-              <w:t xml:space="preserve"> estações via aplicativo.</w:t>
-            </w:r>
-          </w:p>
-        </w:tc>
-        <w:tc>
-          <w:tcPr>
-            <w:tcW w:w="3088" w:type="dxa"/>
-          </w:tcPr>
-          <w:p>
-            <w:r>
-              <w:t>Estação móvel, Estação fixa, Aplicativo, WS</w:t>
+              <w:t>RF013</w:t>
+            </w:r>
+          </w:p>
+        </w:tc>
+        <w:tc>
+          <w:tcPr>
+            <w:tcW w:w="3088" w:type="dxa"/>
+          </w:tcPr>
+          <w:p>
+            <w:r>
+              <w:t>O aplicativo deve permitir a visualização em um mapa do local onde os dados foram capturados.</w:t>
+            </w:r>
+          </w:p>
+        </w:tc>
+        <w:tc>
+          <w:tcPr>
+            <w:tcW w:w="3088" w:type="dxa"/>
+          </w:tcPr>
+          <w:p>
+            <w:r>
+              <w:t>Aplicativo</w:t>
             </w:r>
           </w:p>
         </w:tc>
@@ -759,135 +968,6 @@
             <w:tcW w:w="3088" w:type="dxa"/>
           </w:tcPr>
           <w:p/>
-        </w:tc>
-      </w:tr>
-      <w:tr>
-        <w:trPr>
-          <w:trHeight w:val="259"/>
-        </w:trPr>
-        <w:tc>
-          <w:tcPr>
-            <w:tcW w:w="3086" w:type="dxa"/>
-          </w:tcPr>
-          <w:p>
-            <w:r>
-              <w:t>RF011</w:t>
-            </w:r>
-          </w:p>
-        </w:tc>
-        <w:tc>
-          <w:tcPr>
-            <w:tcW w:w="3088" w:type="dxa"/>
-          </w:tcPr>
-          <w:p>
-            <w:r>
-              <w:t>O aplicativo deve permitir a visualização do histórico dos dados em formato tabular, filtrados por estação</w:t>
-            </w:r>
-            <w:r>
-              <w:t xml:space="preserve"> e intervalo de data e hora</w:t>
-            </w:r>
-            <w:r>
-              <w:t>.</w:t>
-            </w:r>
-          </w:p>
-        </w:tc>
-        <w:tc>
-          <w:tcPr>
-            <w:tcW w:w="3088" w:type="dxa"/>
-          </w:tcPr>
-          <w:p>
-            <w:r>
-              <w:t>Aplicativo, WS</w:t>
-            </w:r>
-          </w:p>
-        </w:tc>
-      </w:tr>
-      <w:tr>
-        <w:trPr>
-          <w:trHeight w:val="259"/>
-        </w:trPr>
-        <w:tc>
-          <w:tcPr>
-            <w:tcW w:w="3086" w:type="dxa"/>
-            <w:shd w:val="clear" w:color="auto" w:fill="8BE559"/>
-          </w:tcPr>
-          <w:p>
-            <w:r>
-              <w:t>RF012</w:t>
-            </w:r>
-            <w:r>
-              <w:t xml:space="preserve"> (Opcional)</w:t>
-            </w:r>
-          </w:p>
-        </w:tc>
-        <w:tc>
-          <w:tcPr>
-            <w:tcW w:w="3088" w:type="dxa"/>
-            <w:shd w:val="clear" w:color="auto" w:fill="8BE559"/>
-          </w:tcPr>
-          <w:p>
-            <w:r>
-              <w:t xml:space="preserve">O aplicativo deve permitir a visualização do histórico dos dados em formato </w:t>
-            </w:r>
-            <w:r>
-              <w:t>de gráfico</w:t>
-            </w:r>
-            <w:r>
-              <w:t>, filtrados por estação</w:t>
-            </w:r>
-            <w:r>
-              <w:t xml:space="preserve"> </w:t>
-            </w:r>
-            <w:r>
-              <w:t>e intervalo de data e hora.</w:t>
-            </w:r>
-          </w:p>
-        </w:tc>
-        <w:tc>
-          <w:tcPr>
-            <w:tcW w:w="3088" w:type="dxa"/>
-            <w:shd w:val="clear" w:color="auto" w:fill="8BE559"/>
-          </w:tcPr>
-          <w:p>
-            <w:r>
-              <w:t>Aplicativo, WS</w:t>
-            </w:r>
-          </w:p>
-        </w:tc>
-      </w:tr>
-      <w:tr>
-        <w:trPr>
-          <w:trHeight w:val="259"/>
-        </w:trPr>
-        <w:tc>
-          <w:tcPr>
-            <w:tcW w:w="3086" w:type="dxa"/>
-          </w:tcPr>
-          <w:p>
-            <w:r>
-              <w:t>RF013</w:t>
-            </w:r>
-          </w:p>
-        </w:tc>
-        <w:tc>
-          <w:tcPr>
-            <w:tcW w:w="3088" w:type="dxa"/>
-          </w:tcPr>
-          <w:p>
-            <w:r>
-              <w:t>O aplicativo deve permitir a visualização em um mapa do local onde os dados foram capturados.</w:t>
-            </w:r>
-          </w:p>
-        </w:tc>
-        <w:tc>
-          <w:tcPr>
-            <w:tcW w:w="3088" w:type="dxa"/>
-          </w:tcPr>
-          <w:p>
-            <w:r>
-              <w:t>Aplicativo</w:t>
-            </w:r>
-          </w:p>
         </w:tc>
       </w:tr>
     </w:tbl>
@@ -986,6 +1066,7 @@
           </w:tcPr>
           <w:p>
             <w:r>
+              <w:lastRenderedPageBreak/>
               <w:t>RN</w:t>
             </w:r>
             <w:r>
@@ -1119,21 +1200,16 @@
           </w:tcPr>
           <w:p>
             <w:r>
-              <w:t xml:space="preserve">O orçamento total para aquisição do material necessário para a construção das estações é de R$ 350,00. O cliente fornecerá 02 unidades </w:t>
-            </w:r>
-            <w:r>
-              <w:lastRenderedPageBreak/>
-              <w:t>de Arduino Mega e 02 unidades de Ethernet Shield.</w:t>
-            </w:r>
-          </w:p>
-        </w:tc>
-        <w:tc>
-          <w:tcPr>
-            <w:tcW w:w="3088" w:type="dxa"/>
-          </w:tcPr>
-          <w:p>
-            <w:r>
-              <w:lastRenderedPageBreak/>
+              <w:t>O orçamento total para aquisição do material necessário para a construção das estações é de R$ 350,00. O cliente fornecerá 02 unidades de Arduino Mega e 02 unidades de Ethernet Shield.</w:t>
+            </w:r>
+          </w:p>
+        </w:tc>
+        <w:tc>
+          <w:tcPr>
+            <w:tcW w:w="3088" w:type="dxa"/>
+          </w:tcPr>
+          <w:p>
+            <w:r>
               <w:t>Geral</w:t>
             </w:r>
           </w:p>

</xml_diff>